<commit_message>
Update Docs before 4.5
</commit_message>
<xml_diff>
--- a/Final Project/Student/Thesis/Word/1/บทที่ 3 (1).docx
+++ b/Final Project/Student/Thesis/Word/1/บทที่ 3 (1).docx
@@ -295,7 +295,6 @@
         <w:spacing w:after="0" w:line="240" w:lineRule="auto"/>
         <w:jc w:val="thaiDistribute"/>
         <w:rPr>
-          <w:rFonts w:hint="cs"/>
           <w:color w:val="auto"/>
           <w:sz w:val="32"/>
           <w:szCs w:val="32"/>
@@ -5654,11 +5653,6 @@
       </w:r>
     </w:p>
     <w:p>
-      <w:pPr>
-        <w:rPr>
-          <w:cs/>
-        </w:rPr>
-      </w:pPr>
       <w:r>
         <w:rPr>
           <w:cs/>
@@ -5743,6 +5737,2025 @@
         <w:t>2.เป็นประโยค</w:t>
       </w:r>
       <w:bookmarkEnd w:id="78"/>
+    </w:p>
+    <w:p/>
+    <w:p/>
+    <w:p/>
+    <w:p/>
+    <w:p/>
+    <w:p/>
+    <w:p/>
+    <w:p/>
+    <w:tbl>
+      <w:tblPr>
+        <w:tblStyle w:val="a4"/>
+        <w:tblW w:w="8359" w:type="dxa"/>
+        <w:tblLook w:val="04A0" w:firstRow="1" w:lastRow="0" w:firstColumn="1" w:lastColumn="0" w:noHBand="0" w:noVBand="1"/>
+      </w:tblPr>
+      <w:tblGrid>
+        <w:gridCol w:w="2689"/>
+        <w:gridCol w:w="992"/>
+        <w:gridCol w:w="1134"/>
+        <w:gridCol w:w="1134"/>
+        <w:gridCol w:w="964"/>
+        <w:gridCol w:w="1446"/>
+      </w:tblGrid>
+      <w:tr>
+        <w:tc>
+          <w:tcPr>
+            <w:tcW w:w="2689" w:type="dxa"/>
+            <w:vMerge w:val="restart"/>
+            <w:vAlign w:val="center"/>
+          </w:tcPr>
+          <w:p>
+            <w:pPr>
+              <w:pStyle w:val="a3"/>
+              <w:jc w:val="center"/>
+              <w:rPr>
+                <w:rFonts w:cs="TH SarabunPSK"/>
+                <w:b/>
+                <w:bCs/>
+                <w:sz w:val="32"/>
+                <w:szCs w:val="32"/>
+              </w:rPr>
+            </w:pPr>
+            <w:r>
+              <w:rPr>
+                <w:rFonts w:cs="TH SarabunPSK"/>
+                <w:b/>
+                <w:bCs/>
+                <w:sz w:val="32"/>
+                <w:szCs w:val="32"/>
+                <w:cs/>
+              </w:rPr>
+              <w:lastRenderedPageBreak/>
+              <w:t>คำศัพท์</w:t>
+            </w:r>
+          </w:p>
+        </w:tc>
+        <w:tc>
+          <w:tcPr>
+            <w:tcW w:w="4224" w:type="dxa"/>
+            <w:gridSpan w:val="4"/>
+          </w:tcPr>
+          <w:p>
+            <w:pPr>
+              <w:pStyle w:val="a3"/>
+              <w:jc w:val="center"/>
+              <w:rPr>
+                <w:rFonts w:cs="TH SarabunPSK"/>
+                <w:b/>
+                <w:bCs/>
+                <w:sz w:val="32"/>
+                <w:szCs w:val="32"/>
+              </w:rPr>
+            </w:pPr>
+            <w:r>
+              <w:rPr>
+                <w:rFonts w:cs="TH SarabunPSK"/>
+                <w:b/>
+                <w:bCs/>
+                <w:sz w:val="32"/>
+                <w:szCs w:val="32"/>
+              </w:rPr>
+              <w:t>Confusion Matrix</w:t>
+            </w:r>
+          </w:p>
+        </w:tc>
+        <w:tc>
+          <w:tcPr>
+            <w:tcW w:w="1446" w:type="dxa"/>
+            <w:vMerge w:val="restart"/>
+            <w:vAlign w:val="center"/>
+          </w:tcPr>
+          <w:p>
+            <w:pPr>
+              <w:pStyle w:val="a3"/>
+              <w:jc w:val="center"/>
+              <w:rPr>
+                <w:rFonts w:cs="TH SarabunPSK"/>
+                <w:b/>
+                <w:bCs/>
+                <w:sz w:val="32"/>
+                <w:szCs w:val="32"/>
+              </w:rPr>
+            </w:pPr>
+            <w:r>
+              <w:rPr>
+                <w:rFonts w:cs="TH SarabunPSK"/>
+                <w:b/>
+                <w:bCs/>
+                <w:sz w:val="32"/>
+                <w:szCs w:val="32"/>
+              </w:rPr>
+              <w:t>Accuracy</w:t>
+            </w:r>
+          </w:p>
+        </w:tc>
+      </w:tr>
+      <w:tr>
+        <w:tc>
+          <w:tcPr>
+            <w:tcW w:w="2689" w:type="dxa"/>
+            <w:vMerge/>
+          </w:tcPr>
+          <w:p>
+            <w:pPr>
+              <w:pStyle w:val="a3"/>
+              <w:jc w:val="center"/>
+              <w:rPr>
+                <w:rFonts w:cs="TH SarabunPSK"/>
+                <w:sz w:val="32"/>
+                <w:szCs w:val="32"/>
+              </w:rPr>
+            </w:pPr>
+          </w:p>
+        </w:tc>
+        <w:tc>
+          <w:tcPr>
+            <w:tcW w:w="992" w:type="dxa"/>
+          </w:tcPr>
+          <w:p>
+            <w:pPr>
+              <w:pStyle w:val="a3"/>
+              <w:jc w:val="center"/>
+              <w:rPr>
+                <w:rFonts w:cs="TH SarabunPSK"/>
+                <w:b/>
+                <w:bCs/>
+                <w:sz w:val="32"/>
+                <w:szCs w:val="32"/>
+              </w:rPr>
+            </w:pPr>
+            <w:r>
+              <w:rPr>
+                <w:rFonts w:cs="TH SarabunPSK"/>
+                <w:b/>
+                <w:bCs/>
+                <w:sz w:val="32"/>
+                <w:szCs w:val="32"/>
+              </w:rPr>
+              <w:t>TP</w:t>
+            </w:r>
+          </w:p>
+        </w:tc>
+        <w:tc>
+          <w:tcPr>
+            <w:tcW w:w="1134" w:type="dxa"/>
+          </w:tcPr>
+          <w:p>
+            <w:pPr>
+              <w:pStyle w:val="a3"/>
+              <w:jc w:val="center"/>
+              <w:rPr>
+                <w:rFonts w:cs="TH SarabunPSK"/>
+                <w:b/>
+                <w:bCs/>
+                <w:sz w:val="32"/>
+                <w:szCs w:val="32"/>
+              </w:rPr>
+            </w:pPr>
+            <w:r>
+              <w:rPr>
+                <w:rFonts w:cs="TH SarabunPSK"/>
+                <w:b/>
+                <w:bCs/>
+                <w:sz w:val="32"/>
+                <w:szCs w:val="32"/>
+              </w:rPr>
+              <w:t>FP</w:t>
+            </w:r>
+          </w:p>
+        </w:tc>
+        <w:tc>
+          <w:tcPr>
+            <w:tcW w:w="1134" w:type="dxa"/>
+          </w:tcPr>
+          <w:p>
+            <w:pPr>
+              <w:pStyle w:val="a3"/>
+              <w:jc w:val="center"/>
+              <w:rPr>
+                <w:rFonts w:cs="TH SarabunPSK"/>
+                <w:b/>
+                <w:bCs/>
+                <w:sz w:val="32"/>
+                <w:szCs w:val="32"/>
+              </w:rPr>
+            </w:pPr>
+            <w:r>
+              <w:rPr>
+                <w:rFonts w:cs="TH SarabunPSK"/>
+                <w:b/>
+                <w:bCs/>
+                <w:sz w:val="32"/>
+                <w:szCs w:val="32"/>
+              </w:rPr>
+              <w:t>TN</w:t>
+            </w:r>
+          </w:p>
+        </w:tc>
+        <w:tc>
+          <w:tcPr>
+            <w:tcW w:w="964" w:type="dxa"/>
+          </w:tcPr>
+          <w:p>
+            <w:pPr>
+              <w:pStyle w:val="a3"/>
+              <w:jc w:val="center"/>
+              <w:rPr>
+                <w:rFonts w:cs="TH SarabunPSK"/>
+                <w:b/>
+                <w:bCs/>
+                <w:sz w:val="32"/>
+                <w:szCs w:val="32"/>
+              </w:rPr>
+            </w:pPr>
+            <w:r>
+              <w:rPr>
+                <w:rFonts w:cs="TH SarabunPSK"/>
+                <w:b/>
+                <w:bCs/>
+                <w:sz w:val="32"/>
+                <w:szCs w:val="32"/>
+              </w:rPr>
+              <w:t>FN</w:t>
+            </w:r>
+          </w:p>
+        </w:tc>
+        <w:tc>
+          <w:tcPr>
+            <w:tcW w:w="1446" w:type="dxa"/>
+            <w:vMerge/>
+          </w:tcPr>
+          <w:p>
+            <w:pPr>
+              <w:pStyle w:val="a3"/>
+              <w:jc w:val="center"/>
+              <w:rPr>
+                <w:rFonts w:cs="TH SarabunPSK"/>
+                <w:sz w:val="32"/>
+                <w:szCs w:val="32"/>
+              </w:rPr>
+            </w:pPr>
+          </w:p>
+        </w:tc>
+      </w:tr>
+      <w:tr>
+        <w:tc>
+          <w:tcPr>
+            <w:tcW w:w="2689" w:type="dxa"/>
+          </w:tcPr>
+          <w:p>
+            <w:pPr>
+              <w:pStyle w:val="a3"/>
+              <w:jc w:val="center"/>
+              <w:rPr>
+                <w:rFonts w:cs="TH SarabunPSK"/>
+                <w:sz w:val="32"/>
+                <w:szCs w:val="32"/>
+              </w:rPr>
+            </w:pPr>
+            <w:r>
+              <w:rPr>
+                <w:rFonts w:cs="TH SarabunPSK"/>
+                <w:sz w:val="32"/>
+                <w:szCs w:val="32"/>
+                <w:cs/>
+              </w:rPr>
+              <w:t>สบายดี</w:t>
+            </w:r>
+          </w:p>
+        </w:tc>
+        <w:tc>
+          <w:tcPr>
+            <w:tcW w:w="992" w:type="dxa"/>
+          </w:tcPr>
+          <w:p>
+            <w:pPr>
+              <w:pStyle w:val="a3"/>
+              <w:jc w:val="center"/>
+              <w:rPr>
+                <w:rFonts w:cs="TH SarabunPSK"/>
+                <w:sz w:val="32"/>
+                <w:szCs w:val="32"/>
+              </w:rPr>
+            </w:pPr>
+            <w:r>
+              <w:rPr>
+                <w:rFonts w:cs="TH SarabunPSK"/>
+                <w:sz w:val="32"/>
+                <w:szCs w:val="32"/>
+              </w:rPr>
+              <w:t>216</w:t>
+            </w:r>
+          </w:p>
+        </w:tc>
+        <w:tc>
+          <w:tcPr>
+            <w:tcW w:w="1134" w:type="dxa"/>
+          </w:tcPr>
+          <w:p>
+            <w:pPr>
+              <w:pStyle w:val="a3"/>
+              <w:jc w:val="center"/>
+              <w:rPr>
+                <w:rFonts w:cs="TH SarabunPSK"/>
+                <w:sz w:val="32"/>
+                <w:szCs w:val="32"/>
+              </w:rPr>
+            </w:pPr>
+            <w:r>
+              <w:rPr>
+                <w:rFonts w:cs="TH SarabunPSK"/>
+                <w:sz w:val="32"/>
+                <w:szCs w:val="32"/>
+              </w:rPr>
+              <w:t>1</w:t>
+            </w:r>
+          </w:p>
+        </w:tc>
+        <w:tc>
+          <w:tcPr>
+            <w:tcW w:w="1134" w:type="dxa"/>
+          </w:tcPr>
+          <w:p>
+            <w:pPr>
+              <w:pStyle w:val="a3"/>
+              <w:jc w:val="center"/>
+              <w:rPr>
+                <w:rFonts w:cs="TH SarabunPSK"/>
+                <w:sz w:val="32"/>
+                <w:szCs w:val="32"/>
+              </w:rPr>
+            </w:pPr>
+            <w:r>
+              <w:rPr>
+                <w:rFonts w:cs="TH SarabunPSK"/>
+                <w:sz w:val="32"/>
+                <w:szCs w:val="32"/>
+              </w:rPr>
+              <w:t>21</w:t>
+            </w:r>
+          </w:p>
+        </w:tc>
+        <w:tc>
+          <w:tcPr>
+            <w:tcW w:w="964" w:type="dxa"/>
+          </w:tcPr>
+          <w:p>
+            <w:pPr>
+              <w:pStyle w:val="a3"/>
+              <w:jc w:val="center"/>
+              <w:rPr>
+                <w:rFonts w:cs="TH SarabunPSK"/>
+                <w:sz w:val="32"/>
+                <w:szCs w:val="32"/>
+              </w:rPr>
+            </w:pPr>
+            <w:r>
+              <w:rPr>
+                <w:rFonts w:cs="TH SarabunPSK"/>
+                <w:sz w:val="32"/>
+                <w:szCs w:val="32"/>
+              </w:rPr>
+              <w:t>2</w:t>
+            </w:r>
+          </w:p>
+        </w:tc>
+        <w:tc>
+          <w:tcPr>
+            <w:tcW w:w="1446" w:type="dxa"/>
+            <w:tcBorders>
+              <w:top w:val="nil"/>
+              <w:left w:val="nil"/>
+              <w:bottom w:val="single" w:sz="8" w:space="0" w:color="auto"/>
+              <w:right w:val="single" w:sz="8" w:space="0" w:color="auto"/>
+            </w:tcBorders>
+            <w:shd w:val="clear" w:color="auto" w:fill="auto"/>
+            <w:vAlign w:val="center"/>
+          </w:tcPr>
+          <w:p>
+            <w:pPr>
+              <w:pStyle w:val="a3"/>
+              <w:jc w:val="center"/>
+              <w:rPr>
+                <w:rFonts w:cs="TH SarabunPSK"/>
+                <w:sz w:val="32"/>
+                <w:szCs w:val="32"/>
+              </w:rPr>
+            </w:pPr>
+            <w:r>
+              <w:rPr>
+                <w:rFonts w:cs="TH SarabunPSK"/>
+                <w:sz w:val="32"/>
+                <w:szCs w:val="32"/>
+              </w:rPr>
+              <w:t>0.98%</w:t>
+            </w:r>
+          </w:p>
+        </w:tc>
+      </w:tr>
+      <w:tr>
+        <w:tc>
+          <w:tcPr>
+            <w:tcW w:w="2689" w:type="dxa"/>
+          </w:tcPr>
+          <w:p>
+            <w:pPr>
+              <w:pStyle w:val="a3"/>
+              <w:jc w:val="center"/>
+              <w:rPr>
+                <w:rFonts w:cs="TH SarabunPSK"/>
+                <w:sz w:val="32"/>
+                <w:szCs w:val="32"/>
+              </w:rPr>
+            </w:pPr>
+            <w:r>
+              <w:rPr>
+                <w:rFonts w:cs="TH SarabunPSK"/>
+                <w:sz w:val="32"/>
+                <w:szCs w:val="32"/>
+                <w:cs/>
+              </w:rPr>
+              <w:t>สวัสดี</w:t>
+            </w:r>
+          </w:p>
+        </w:tc>
+        <w:tc>
+          <w:tcPr>
+            <w:tcW w:w="992" w:type="dxa"/>
+          </w:tcPr>
+          <w:p>
+            <w:pPr>
+              <w:pStyle w:val="a3"/>
+              <w:jc w:val="center"/>
+              <w:rPr>
+                <w:rFonts w:cs="TH SarabunPSK"/>
+                <w:sz w:val="32"/>
+                <w:szCs w:val="32"/>
+              </w:rPr>
+            </w:pPr>
+            <w:r>
+              <w:rPr>
+                <w:rFonts w:cs="TH SarabunPSK"/>
+                <w:sz w:val="32"/>
+                <w:szCs w:val="32"/>
+              </w:rPr>
+              <w:t>209</w:t>
+            </w:r>
+          </w:p>
+        </w:tc>
+        <w:tc>
+          <w:tcPr>
+            <w:tcW w:w="1134" w:type="dxa"/>
+          </w:tcPr>
+          <w:p>
+            <w:pPr>
+              <w:pStyle w:val="a3"/>
+              <w:jc w:val="center"/>
+              <w:rPr>
+                <w:rFonts w:cs="TH SarabunPSK"/>
+                <w:sz w:val="32"/>
+                <w:szCs w:val="32"/>
+              </w:rPr>
+            </w:pPr>
+            <w:r>
+              <w:rPr>
+                <w:rFonts w:cs="TH SarabunPSK"/>
+                <w:sz w:val="32"/>
+                <w:szCs w:val="32"/>
+              </w:rPr>
+              <w:t>0</w:t>
+            </w:r>
+          </w:p>
+        </w:tc>
+        <w:tc>
+          <w:tcPr>
+            <w:tcW w:w="1134" w:type="dxa"/>
+          </w:tcPr>
+          <w:p>
+            <w:pPr>
+              <w:pStyle w:val="a3"/>
+              <w:jc w:val="center"/>
+              <w:rPr>
+                <w:rFonts w:cs="TH SarabunPSK"/>
+                <w:sz w:val="32"/>
+                <w:szCs w:val="32"/>
+              </w:rPr>
+            </w:pPr>
+            <w:r>
+              <w:rPr>
+                <w:rFonts w:cs="TH SarabunPSK"/>
+                <w:sz w:val="32"/>
+                <w:szCs w:val="32"/>
+              </w:rPr>
+              <w:t>26</w:t>
+            </w:r>
+          </w:p>
+        </w:tc>
+        <w:tc>
+          <w:tcPr>
+            <w:tcW w:w="964" w:type="dxa"/>
+          </w:tcPr>
+          <w:p>
+            <w:pPr>
+              <w:pStyle w:val="a3"/>
+              <w:jc w:val="center"/>
+              <w:rPr>
+                <w:rFonts w:cs="TH SarabunPSK"/>
+                <w:sz w:val="32"/>
+                <w:szCs w:val="32"/>
+              </w:rPr>
+            </w:pPr>
+            <w:r>
+              <w:rPr>
+                <w:rFonts w:cs="TH SarabunPSK"/>
+                <w:sz w:val="32"/>
+                <w:szCs w:val="32"/>
+              </w:rPr>
+              <w:t>5</w:t>
+            </w:r>
+          </w:p>
+        </w:tc>
+        <w:tc>
+          <w:tcPr>
+            <w:tcW w:w="1446" w:type="dxa"/>
+            <w:tcBorders>
+              <w:top w:val="nil"/>
+              <w:left w:val="nil"/>
+              <w:bottom w:val="single" w:sz="8" w:space="0" w:color="auto"/>
+              <w:right w:val="single" w:sz="8" w:space="0" w:color="auto"/>
+            </w:tcBorders>
+            <w:shd w:val="clear" w:color="auto" w:fill="auto"/>
+            <w:vAlign w:val="center"/>
+          </w:tcPr>
+          <w:p>
+            <w:pPr>
+              <w:pStyle w:val="a3"/>
+              <w:jc w:val="center"/>
+              <w:rPr>
+                <w:rFonts w:cs="TH SarabunPSK"/>
+                <w:sz w:val="32"/>
+                <w:szCs w:val="32"/>
+              </w:rPr>
+            </w:pPr>
+            <w:r>
+              <w:rPr>
+                <w:rFonts w:cs="TH SarabunPSK"/>
+                <w:sz w:val="32"/>
+                <w:szCs w:val="32"/>
+              </w:rPr>
+              <w:t>0.97%</w:t>
+            </w:r>
+          </w:p>
+        </w:tc>
+      </w:tr>
+      <w:tr>
+        <w:tc>
+          <w:tcPr>
+            <w:tcW w:w="2689" w:type="dxa"/>
+          </w:tcPr>
+          <w:p>
+            <w:pPr>
+              <w:pStyle w:val="a3"/>
+              <w:jc w:val="center"/>
+              <w:rPr>
+                <w:rFonts w:cs="TH SarabunPSK"/>
+                <w:sz w:val="32"/>
+                <w:szCs w:val="32"/>
+              </w:rPr>
+            </w:pPr>
+            <w:r>
+              <w:rPr>
+                <w:rFonts w:cs="TH SarabunPSK"/>
+                <w:sz w:val="32"/>
+                <w:szCs w:val="32"/>
+                <w:cs/>
+              </w:rPr>
+              <w:t>หิว</w:t>
+            </w:r>
+          </w:p>
+        </w:tc>
+        <w:tc>
+          <w:tcPr>
+            <w:tcW w:w="992" w:type="dxa"/>
+          </w:tcPr>
+          <w:p>
+            <w:pPr>
+              <w:pStyle w:val="a3"/>
+              <w:jc w:val="center"/>
+              <w:rPr>
+                <w:rFonts w:cs="TH SarabunPSK"/>
+                <w:sz w:val="32"/>
+                <w:szCs w:val="32"/>
+              </w:rPr>
+            </w:pPr>
+            <w:r>
+              <w:rPr>
+                <w:rFonts w:cs="TH SarabunPSK"/>
+                <w:sz w:val="32"/>
+                <w:szCs w:val="32"/>
+              </w:rPr>
+              <w:t>213</w:t>
+            </w:r>
+          </w:p>
+        </w:tc>
+        <w:tc>
+          <w:tcPr>
+            <w:tcW w:w="1134" w:type="dxa"/>
+          </w:tcPr>
+          <w:p>
+            <w:pPr>
+              <w:pStyle w:val="a3"/>
+              <w:jc w:val="center"/>
+              <w:rPr>
+                <w:rFonts w:cs="TH SarabunPSK"/>
+                <w:sz w:val="32"/>
+                <w:szCs w:val="32"/>
+              </w:rPr>
+            </w:pPr>
+            <w:r>
+              <w:rPr>
+                <w:rFonts w:cs="TH SarabunPSK"/>
+                <w:sz w:val="32"/>
+                <w:szCs w:val="32"/>
+              </w:rPr>
+              <w:t>1</w:t>
+            </w:r>
+          </w:p>
+        </w:tc>
+        <w:tc>
+          <w:tcPr>
+            <w:tcW w:w="1134" w:type="dxa"/>
+          </w:tcPr>
+          <w:p>
+            <w:pPr>
+              <w:pStyle w:val="a3"/>
+              <w:jc w:val="center"/>
+              <w:rPr>
+                <w:rFonts w:cs="TH SarabunPSK"/>
+                <w:sz w:val="32"/>
+                <w:szCs w:val="32"/>
+              </w:rPr>
+            </w:pPr>
+            <w:r>
+              <w:rPr>
+                <w:rFonts w:cs="TH SarabunPSK"/>
+                <w:sz w:val="32"/>
+                <w:szCs w:val="32"/>
+              </w:rPr>
+              <w:t>23</w:t>
+            </w:r>
+          </w:p>
+        </w:tc>
+        <w:tc>
+          <w:tcPr>
+            <w:tcW w:w="964" w:type="dxa"/>
+          </w:tcPr>
+          <w:p>
+            <w:pPr>
+              <w:pStyle w:val="a3"/>
+              <w:jc w:val="center"/>
+              <w:rPr>
+                <w:rFonts w:cs="TH SarabunPSK"/>
+                <w:sz w:val="32"/>
+                <w:szCs w:val="32"/>
+              </w:rPr>
+            </w:pPr>
+            <w:r>
+              <w:rPr>
+                <w:rFonts w:cs="TH SarabunPSK"/>
+                <w:sz w:val="32"/>
+                <w:szCs w:val="32"/>
+              </w:rPr>
+              <w:t>3</w:t>
+            </w:r>
+          </w:p>
+        </w:tc>
+        <w:tc>
+          <w:tcPr>
+            <w:tcW w:w="1446" w:type="dxa"/>
+            <w:tcBorders>
+              <w:top w:val="single" w:sz="8" w:space="0" w:color="auto"/>
+              <w:left w:val="nil"/>
+              <w:bottom w:val="single" w:sz="4" w:space="0" w:color="auto"/>
+              <w:right w:val="single" w:sz="8" w:space="0" w:color="auto"/>
+            </w:tcBorders>
+            <w:shd w:val="clear" w:color="auto" w:fill="auto"/>
+            <w:vAlign w:val="center"/>
+          </w:tcPr>
+          <w:p>
+            <w:pPr>
+              <w:pStyle w:val="a3"/>
+              <w:jc w:val="center"/>
+              <w:rPr>
+                <w:rFonts w:cs="TH SarabunPSK"/>
+                <w:sz w:val="32"/>
+                <w:szCs w:val="32"/>
+              </w:rPr>
+            </w:pPr>
+            <w:r>
+              <w:rPr>
+                <w:rFonts w:cs="TH SarabunPSK"/>
+                <w:sz w:val="32"/>
+                <w:szCs w:val="32"/>
+              </w:rPr>
+              <w:t>0.98%</w:t>
+            </w:r>
+          </w:p>
+        </w:tc>
+      </w:tr>
+      <w:tr>
+        <w:tc>
+          <w:tcPr>
+            <w:tcW w:w="2689" w:type="dxa"/>
+            <w:tcBorders>
+              <w:bottom w:val="single" w:sz="4" w:space="0" w:color="auto"/>
+            </w:tcBorders>
+          </w:tcPr>
+          <w:p>
+            <w:pPr>
+              <w:pStyle w:val="a3"/>
+              <w:jc w:val="center"/>
+              <w:rPr>
+                <w:rFonts w:cs="TH SarabunPSK"/>
+                <w:sz w:val="32"/>
+                <w:szCs w:val="32"/>
+              </w:rPr>
+            </w:pPr>
+            <w:r>
+              <w:rPr>
+                <w:rFonts w:cs="TH SarabunPSK"/>
+                <w:sz w:val="32"/>
+                <w:szCs w:val="32"/>
+                <w:cs/>
+              </w:rPr>
+              <w:t>ฉัน</w:t>
+            </w:r>
+          </w:p>
+        </w:tc>
+        <w:tc>
+          <w:tcPr>
+            <w:tcW w:w="992" w:type="dxa"/>
+            <w:tcBorders>
+              <w:bottom w:val="single" w:sz="4" w:space="0" w:color="auto"/>
+            </w:tcBorders>
+          </w:tcPr>
+          <w:p>
+            <w:pPr>
+              <w:pStyle w:val="a3"/>
+              <w:jc w:val="center"/>
+              <w:rPr>
+                <w:rFonts w:cs="TH SarabunPSK"/>
+                <w:sz w:val="32"/>
+                <w:szCs w:val="32"/>
+              </w:rPr>
+            </w:pPr>
+            <w:r>
+              <w:rPr>
+                <w:rFonts w:cs="TH SarabunPSK"/>
+                <w:sz w:val="32"/>
+                <w:szCs w:val="32"/>
+              </w:rPr>
+              <w:t>216</w:t>
+            </w:r>
+          </w:p>
+        </w:tc>
+        <w:tc>
+          <w:tcPr>
+            <w:tcW w:w="1134" w:type="dxa"/>
+            <w:tcBorders>
+              <w:bottom w:val="single" w:sz="4" w:space="0" w:color="auto"/>
+            </w:tcBorders>
+          </w:tcPr>
+          <w:p>
+            <w:pPr>
+              <w:pStyle w:val="a3"/>
+              <w:jc w:val="center"/>
+              <w:rPr>
+                <w:rFonts w:cs="TH SarabunPSK"/>
+                <w:sz w:val="32"/>
+                <w:szCs w:val="32"/>
+              </w:rPr>
+            </w:pPr>
+            <w:r>
+              <w:rPr>
+                <w:rFonts w:cs="TH SarabunPSK"/>
+                <w:sz w:val="32"/>
+                <w:szCs w:val="32"/>
+              </w:rPr>
+              <w:t>4</w:t>
+            </w:r>
+          </w:p>
+        </w:tc>
+        <w:tc>
+          <w:tcPr>
+            <w:tcW w:w="1134" w:type="dxa"/>
+            <w:tcBorders>
+              <w:bottom w:val="single" w:sz="4" w:space="0" w:color="auto"/>
+            </w:tcBorders>
+          </w:tcPr>
+          <w:p>
+            <w:pPr>
+              <w:pStyle w:val="a3"/>
+              <w:jc w:val="center"/>
+              <w:rPr>
+                <w:rFonts w:cs="TH SarabunPSK"/>
+                <w:sz w:val="32"/>
+                <w:szCs w:val="32"/>
+              </w:rPr>
+            </w:pPr>
+            <w:r>
+              <w:rPr>
+                <w:rFonts w:cs="TH SarabunPSK"/>
+                <w:sz w:val="32"/>
+                <w:szCs w:val="32"/>
+              </w:rPr>
+              <w:t>14</w:t>
+            </w:r>
+          </w:p>
+        </w:tc>
+        <w:tc>
+          <w:tcPr>
+            <w:tcW w:w="964" w:type="dxa"/>
+            <w:tcBorders>
+              <w:bottom w:val="single" w:sz="4" w:space="0" w:color="auto"/>
+            </w:tcBorders>
+          </w:tcPr>
+          <w:p>
+            <w:pPr>
+              <w:pStyle w:val="a3"/>
+              <w:jc w:val="center"/>
+              <w:rPr>
+                <w:rFonts w:cs="TH SarabunPSK"/>
+                <w:sz w:val="32"/>
+                <w:szCs w:val="32"/>
+              </w:rPr>
+            </w:pPr>
+            <w:r>
+              <w:rPr>
+                <w:rFonts w:cs="TH SarabunPSK"/>
+                <w:sz w:val="32"/>
+                <w:szCs w:val="32"/>
+              </w:rPr>
+              <w:t>6</w:t>
+            </w:r>
+          </w:p>
+        </w:tc>
+        <w:tc>
+          <w:tcPr>
+            <w:tcW w:w="1446" w:type="dxa"/>
+            <w:tcBorders>
+              <w:top w:val="single" w:sz="4" w:space="0" w:color="auto"/>
+              <w:left w:val="nil"/>
+              <w:bottom w:val="single" w:sz="4" w:space="0" w:color="auto"/>
+              <w:right w:val="single" w:sz="8" w:space="0" w:color="auto"/>
+            </w:tcBorders>
+            <w:shd w:val="clear" w:color="auto" w:fill="auto"/>
+            <w:vAlign w:val="center"/>
+          </w:tcPr>
+          <w:p>
+            <w:pPr>
+              <w:pStyle w:val="a3"/>
+              <w:jc w:val="center"/>
+              <w:rPr>
+                <w:rFonts w:cs="TH SarabunPSK"/>
+                <w:sz w:val="32"/>
+                <w:szCs w:val="32"/>
+              </w:rPr>
+            </w:pPr>
+            <w:r>
+              <w:rPr>
+                <w:rFonts w:cs="TH SarabunPSK"/>
+                <w:sz w:val="32"/>
+                <w:szCs w:val="32"/>
+              </w:rPr>
+              <w:t>0.95%</w:t>
+            </w:r>
+          </w:p>
+        </w:tc>
+      </w:tr>
+      <w:tr>
+        <w:tc>
+          <w:tcPr>
+            <w:tcW w:w="2689" w:type="dxa"/>
+          </w:tcPr>
+          <w:p>
+            <w:pPr>
+              <w:pStyle w:val="a3"/>
+              <w:jc w:val="center"/>
+              <w:rPr>
+                <w:rFonts w:cs="TH SarabunPSK"/>
+                <w:sz w:val="32"/>
+                <w:szCs w:val="32"/>
+              </w:rPr>
+            </w:pPr>
+            <w:r>
+              <w:rPr>
+                <w:rFonts w:cs="TH SarabunPSK"/>
+                <w:sz w:val="32"/>
+                <w:szCs w:val="32"/>
+                <w:cs/>
+              </w:rPr>
+              <w:t>ชอบ</w:t>
+            </w:r>
+          </w:p>
+        </w:tc>
+        <w:tc>
+          <w:tcPr>
+            <w:tcW w:w="992" w:type="dxa"/>
+          </w:tcPr>
+          <w:p>
+            <w:pPr>
+              <w:pStyle w:val="a3"/>
+              <w:jc w:val="center"/>
+              <w:rPr>
+                <w:rFonts w:cs="TH SarabunPSK"/>
+                <w:sz w:val="32"/>
+                <w:szCs w:val="32"/>
+              </w:rPr>
+            </w:pPr>
+            <w:r>
+              <w:rPr>
+                <w:rFonts w:cs="TH SarabunPSK"/>
+                <w:sz w:val="32"/>
+                <w:szCs w:val="32"/>
+              </w:rPr>
+              <w:t>207</w:t>
+            </w:r>
+          </w:p>
+        </w:tc>
+        <w:tc>
+          <w:tcPr>
+            <w:tcW w:w="1134" w:type="dxa"/>
+          </w:tcPr>
+          <w:p>
+            <w:pPr>
+              <w:pStyle w:val="a3"/>
+              <w:jc w:val="center"/>
+              <w:rPr>
+                <w:rFonts w:cs="TH SarabunPSK"/>
+                <w:sz w:val="32"/>
+                <w:szCs w:val="32"/>
+              </w:rPr>
+            </w:pPr>
+            <w:r>
+              <w:rPr>
+                <w:rFonts w:cs="TH SarabunPSK"/>
+                <w:sz w:val="32"/>
+                <w:szCs w:val="32"/>
+              </w:rPr>
+              <w:t>12</w:t>
+            </w:r>
+          </w:p>
+        </w:tc>
+        <w:tc>
+          <w:tcPr>
+            <w:tcW w:w="1134" w:type="dxa"/>
+          </w:tcPr>
+          <w:p>
+            <w:pPr>
+              <w:pStyle w:val="a3"/>
+              <w:jc w:val="center"/>
+              <w:rPr>
+                <w:rFonts w:cs="TH SarabunPSK"/>
+                <w:sz w:val="32"/>
+                <w:szCs w:val="32"/>
+              </w:rPr>
+            </w:pPr>
+            <w:r>
+              <w:rPr>
+                <w:rFonts w:cs="TH SarabunPSK"/>
+                <w:sz w:val="32"/>
+                <w:szCs w:val="32"/>
+              </w:rPr>
+              <w:t>21</w:t>
+            </w:r>
+          </w:p>
+        </w:tc>
+        <w:tc>
+          <w:tcPr>
+            <w:tcW w:w="964" w:type="dxa"/>
+          </w:tcPr>
+          <w:p>
+            <w:pPr>
+              <w:pStyle w:val="a3"/>
+              <w:jc w:val="center"/>
+              <w:rPr>
+                <w:rFonts w:cs="TH SarabunPSK"/>
+                <w:sz w:val="32"/>
+                <w:szCs w:val="32"/>
+              </w:rPr>
+            </w:pPr>
+            <w:r>
+              <w:rPr>
+                <w:rFonts w:cs="TH SarabunPSK"/>
+                <w:sz w:val="32"/>
+                <w:szCs w:val="32"/>
+              </w:rPr>
+              <w:t>0</w:t>
+            </w:r>
+          </w:p>
+        </w:tc>
+        <w:tc>
+          <w:tcPr>
+            <w:tcW w:w="1446" w:type="dxa"/>
+            <w:tcBorders>
+              <w:top w:val="single" w:sz="4" w:space="0" w:color="auto"/>
+              <w:left w:val="nil"/>
+              <w:bottom w:val="single" w:sz="4" w:space="0" w:color="auto"/>
+              <w:right w:val="single" w:sz="8" w:space="0" w:color="auto"/>
+            </w:tcBorders>
+            <w:shd w:val="clear" w:color="auto" w:fill="auto"/>
+            <w:vAlign w:val="center"/>
+          </w:tcPr>
+          <w:p>
+            <w:pPr>
+              <w:pStyle w:val="a3"/>
+              <w:jc w:val="center"/>
+              <w:rPr>
+                <w:rFonts w:cs="TH SarabunPSK"/>
+                <w:sz w:val="32"/>
+                <w:szCs w:val="32"/>
+              </w:rPr>
+            </w:pPr>
+            <w:r>
+              <w:rPr>
+                <w:rFonts w:cs="TH SarabunPSK"/>
+                <w:sz w:val="32"/>
+                <w:szCs w:val="32"/>
+              </w:rPr>
+              <w:t>0.95%</w:t>
+            </w:r>
+          </w:p>
+        </w:tc>
+      </w:tr>
+      <w:tr>
+        <w:tc>
+          <w:tcPr>
+            <w:tcW w:w="2689" w:type="dxa"/>
+          </w:tcPr>
+          <w:p>
+            <w:pPr>
+              <w:pStyle w:val="a3"/>
+              <w:jc w:val="center"/>
+              <w:rPr>
+                <w:rFonts w:cs="TH SarabunPSK"/>
+                <w:sz w:val="32"/>
+                <w:szCs w:val="32"/>
+              </w:rPr>
+            </w:pPr>
+            <w:r>
+              <w:rPr>
+                <w:rFonts w:cs="TH SarabunPSK"/>
+                <w:sz w:val="32"/>
+                <w:szCs w:val="32"/>
+                <w:cs/>
+              </w:rPr>
+              <w:t>รัก</w:t>
+            </w:r>
+          </w:p>
+        </w:tc>
+        <w:tc>
+          <w:tcPr>
+            <w:tcW w:w="992" w:type="dxa"/>
+          </w:tcPr>
+          <w:p>
+            <w:pPr>
+              <w:pStyle w:val="a3"/>
+              <w:jc w:val="center"/>
+              <w:rPr>
+                <w:rFonts w:cs="TH SarabunPSK"/>
+                <w:sz w:val="32"/>
+                <w:szCs w:val="32"/>
+              </w:rPr>
+            </w:pPr>
+            <w:r>
+              <w:rPr>
+                <w:rFonts w:cs="TH SarabunPSK"/>
+                <w:sz w:val="32"/>
+                <w:szCs w:val="32"/>
+              </w:rPr>
+              <w:t>212</w:t>
+            </w:r>
+          </w:p>
+        </w:tc>
+        <w:tc>
+          <w:tcPr>
+            <w:tcW w:w="1134" w:type="dxa"/>
+          </w:tcPr>
+          <w:p>
+            <w:pPr>
+              <w:pStyle w:val="a3"/>
+              <w:jc w:val="center"/>
+              <w:rPr>
+                <w:rFonts w:cs="TH SarabunPSK"/>
+                <w:sz w:val="32"/>
+                <w:szCs w:val="32"/>
+              </w:rPr>
+            </w:pPr>
+            <w:r>
+              <w:rPr>
+                <w:rFonts w:cs="TH SarabunPSK"/>
+                <w:sz w:val="32"/>
+                <w:szCs w:val="32"/>
+              </w:rPr>
+              <w:t>1</w:t>
+            </w:r>
+          </w:p>
+        </w:tc>
+        <w:tc>
+          <w:tcPr>
+            <w:tcW w:w="1134" w:type="dxa"/>
+          </w:tcPr>
+          <w:p>
+            <w:pPr>
+              <w:pStyle w:val="a3"/>
+              <w:jc w:val="center"/>
+              <w:rPr>
+                <w:rFonts w:cs="TH SarabunPSK"/>
+                <w:sz w:val="32"/>
+                <w:szCs w:val="32"/>
+              </w:rPr>
+            </w:pPr>
+            <w:r>
+              <w:rPr>
+                <w:rFonts w:cs="TH SarabunPSK"/>
+                <w:sz w:val="32"/>
+                <w:szCs w:val="32"/>
+              </w:rPr>
+              <w:t>26</w:t>
+            </w:r>
+          </w:p>
+        </w:tc>
+        <w:tc>
+          <w:tcPr>
+            <w:tcW w:w="964" w:type="dxa"/>
+          </w:tcPr>
+          <w:p>
+            <w:pPr>
+              <w:pStyle w:val="a3"/>
+              <w:jc w:val="center"/>
+              <w:rPr>
+                <w:rFonts w:cs="TH SarabunPSK"/>
+                <w:sz w:val="32"/>
+                <w:szCs w:val="32"/>
+              </w:rPr>
+            </w:pPr>
+            <w:r>
+              <w:rPr>
+                <w:rFonts w:cs="TH SarabunPSK"/>
+                <w:sz w:val="32"/>
+                <w:szCs w:val="32"/>
+              </w:rPr>
+              <w:t>1</w:t>
+            </w:r>
+          </w:p>
+        </w:tc>
+        <w:tc>
+          <w:tcPr>
+            <w:tcW w:w="1446" w:type="dxa"/>
+            <w:tcBorders>
+              <w:top w:val="single" w:sz="4" w:space="0" w:color="auto"/>
+              <w:left w:val="nil"/>
+              <w:bottom w:val="single" w:sz="8" w:space="0" w:color="auto"/>
+              <w:right w:val="single" w:sz="8" w:space="0" w:color="auto"/>
+            </w:tcBorders>
+            <w:shd w:val="clear" w:color="auto" w:fill="auto"/>
+            <w:vAlign w:val="center"/>
+          </w:tcPr>
+          <w:p>
+            <w:pPr>
+              <w:pStyle w:val="a3"/>
+              <w:jc w:val="center"/>
+              <w:rPr>
+                <w:rFonts w:cs="TH SarabunPSK"/>
+                <w:sz w:val="32"/>
+                <w:szCs w:val="32"/>
+              </w:rPr>
+            </w:pPr>
+            <w:r>
+              <w:rPr>
+                <w:rFonts w:cs="TH SarabunPSK"/>
+                <w:sz w:val="32"/>
+                <w:szCs w:val="32"/>
+              </w:rPr>
+              <w:t>0.99%</w:t>
+            </w:r>
+          </w:p>
+        </w:tc>
+      </w:tr>
+      <w:tr>
+        <w:tc>
+          <w:tcPr>
+            <w:tcW w:w="2689" w:type="dxa"/>
+          </w:tcPr>
+          <w:p>
+            <w:pPr>
+              <w:pStyle w:val="a3"/>
+              <w:jc w:val="center"/>
+              <w:rPr>
+                <w:rFonts w:cs="TH SarabunPSK"/>
+                <w:sz w:val="32"/>
+                <w:szCs w:val="32"/>
+              </w:rPr>
+            </w:pPr>
+            <w:r>
+              <w:rPr>
+                <w:rFonts w:cs="TH SarabunPSK"/>
+                <w:sz w:val="32"/>
+                <w:szCs w:val="32"/>
+                <w:cs/>
+              </w:rPr>
+              <w:t>ป่วย</w:t>
+            </w:r>
+          </w:p>
+        </w:tc>
+        <w:tc>
+          <w:tcPr>
+            <w:tcW w:w="992" w:type="dxa"/>
+          </w:tcPr>
+          <w:p>
+            <w:pPr>
+              <w:pStyle w:val="a3"/>
+              <w:jc w:val="center"/>
+              <w:rPr>
+                <w:rFonts w:cs="TH SarabunPSK"/>
+                <w:sz w:val="32"/>
+                <w:szCs w:val="32"/>
+              </w:rPr>
+            </w:pPr>
+            <w:r>
+              <w:rPr>
+                <w:rFonts w:cs="TH SarabunPSK"/>
+                <w:sz w:val="32"/>
+                <w:szCs w:val="32"/>
+              </w:rPr>
+              <w:t>224</w:t>
+            </w:r>
+          </w:p>
+        </w:tc>
+        <w:tc>
+          <w:tcPr>
+            <w:tcW w:w="1134" w:type="dxa"/>
+          </w:tcPr>
+          <w:p>
+            <w:pPr>
+              <w:pStyle w:val="a3"/>
+              <w:jc w:val="center"/>
+              <w:rPr>
+                <w:rFonts w:cs="TH SarabunPSK"/>
+                <w:sz w:val="32"/>
+                <w:szCs w:val="32"/>
+              </w:rPr>
+            </w:pPr>
+            <w:r>
+              <w:rPr>
+                <w:rFonts w:cs="TH SarabunPSK"/>
+                <w:sz w:val="32"/>
+                <w:szCs w:val="32"/>
+              </w:rPr>
+              <w:t>0</w:t>
+            </w:r>
+          </w:p>
+        </w:tc>
+        <w:tc>
+          <w:tcPr>
+            <w:tcW w:w="1134" w:type="dxa"/>
+          </w:tcPr>
+          <w:p>
+            <w:pPr>
+              <w:pStyle w:val="a3"/>
+              <w:jc w:val="center"/>
+              <w:rPr>
+                <w:rFonts w:cs="TH SarabunPSK"/>
+                <w:sz w:val="32"/>
+                <w:szCs w:val="32"/>
+              </w:rPr>
+            </w:pPr>
+            <w:r>
+              <w:rPr>
+                <w:rFonts w:cs="TH SarabunPSK"/>
+                <w:sz w:val="32"/>
+                <w:szCs w:val="32"/>
+              </w:rPr>
+              <w:t>16</w:t>
+            </w:r>
+          </w:p>
+        </w:tc>
+        <w:tc>
+          <w:tcPr>
+            <w:tcW w:w="964" w:type="dxa"/>
+          </w:tcPr>
+          <w:p>
+            <w:pPr>
+              <w:pStyle w:val="a3"/>
+              <w:jc w:val="center"/>
+              <w:rPr>
+                <w:rFonts w:cs="TH SarabunPSK"/>
+                <w:sz w:val="32"/>
+                <w:szCs w:val="32"/>
+              </w:rPr>
+            </w:pPr>
+            <w:r>
+              <w:rPr>
+                <w:rFonts w:cs="TH SarabunPSK"/>
+                <w:sz w:val="32"/>
+                <w:szCs w:val="32"/>
+              </w:rPr>
+              <w:t>0</w:t>
+            </w:r>
+          </w:p>
+        </w:tc>
+        <w:tc>
+          <w:tcPr>
+            <w:tcW w:w="1446" w:type="dxa"/>
+            <w:tcBorders>
+              <w:top w:val="nil"/>
+              <w:left w:val="nil"/>
+              <w:bottom w:val="single" w:sz="8" w:space="0" w:color="auto"/>
+              <w:right w:val="single" w:sz="8" w:space="0" w:color="auto"/>
+            </w:tcBorders>
+            <w:shd w:val="clear" w:color="auto" w:fill="auto"/>
+            <w:vAlign w:val="center"/>
+          </w:tcPr>
+          <w:p>
+            <w:pPr>
+              <w:pStyle w:val="a3"/>
+              <w:jc w:val="center"/>
+              <w:rPr>
+                <w:rFonts w:cs="TH SarabunPSK"/>
+                <w:sz w:val="32"/>
+                <w:szCs w:val="32"/>
+              </w:rPr>
+            </w:pPr>
+            <w:r>
+              <w:rPr>
+                <w:rFonts w:cs="TH SarabunPSK"/>
+                <w:sz w:val="32"/>
+                <w:szCs w:val="32"/>
+              </w:rPr>
+              <w:t>1.0%</w:t>
+            </w:r>
+          </w:p>
+        </w:tc>
+      </w:tr>
+      <w:tr>
+        <w:tc>
+          <w:tcPr>
+            <w:tcW w:w="2689" w:type="dxa"/>
+          </w:tcPr>
+          <w:p>
+            <w:pPr>
+              <w:pStyle w:val="a3"/>
+              <w:jc w:val="center"/>
+              <w:rPr>
+                <w:rFonts w:cs="TH SarabunPSK"/>
+                <w:sz w:val="32"/>
+                <w:szCs w:val="32"/>
+              </w:rPr>
+            </w:pPr>
+            <w:r>
+              <w:rPr>
+                <w:rFonts w:cs="TH SarabunPSK"/>
+                <w:sz w:val="32"/>
+                <w:szCs w:val="32"/>
+                <w:cs/>
+              </w:rPr>
+              <w:t>ขอโทษ</w:t>
+            </w:r>
+          </w:p>
+        </w:tc>
+        <w:tc>
+          <w:tcPr>
+            <w:tcW w:w="992" w:type="dxa"/>
+          </w:tcPr>
+          <w:p>
+            <w:pPr>
+              <w:pStyle w:val="a3"/>
+              <w:jc w:val="center"/>
+              <w:rPr>
+                <w:rFonts w:cs="TH SarabunPSK"/>
+                <w:sz w:val="32"/>
+                <w:szCs w:val="32"/>
+              </w:rPr>
+            </w:pPr>
+            <w:r>
+              <w:rPr>
+                <w:rFonts w:cs="TH SarabunPSK"/>
+                <w:sz w:val="32"/>
+                <w:szCs w:val="32"/>
+              </w:rPr>
+              <w:t>218</w:t>
+            </w:r>
+          </w:p>
+        </w:tc>
+        <w:tc>
+          <w:tcPr>
+            <w:tcW w:w="1134" w:type="dxa"/>
+          </w:tcPr>
+          <w:p>
+            <w:pPr>
+              <w:pStyle w:val="a3"/>
+              <w:jc w:val="center"/>
+              <w:rPr>
+                <w:rFonts w:cs="TH SarabunPSK"/>
+                <w:sz w:val="32"/>
+                <w:szCs w:val="32"/>
+              </w:rPr>
+            </w:pPr>
+            <w:r>
+              <w:rPr>
+                <w:rFonts w:cs="TH SarabunPSK"/>
+                <w:sz w:val="32"/>
+                <w:szCs w:val="32"/>
+              </w:rPr>
+              <w:t>1</w:t>
+            </w:r>
+          </w:p>
+        </w:tc>
+        <w:tc>
+          <w:tcPr>
+            <w:tcW w:w="1134" w:type="dxa"/>
+          </w:tcPr>
+          <w:p>
+            <w:pPr>
+              <w:pStyle w:val="a3"/>
+              <w:jc w:val="center"/>
+              <w:rPr>
+                <w:rFonts w:cs="TH SarabunPSK"/>
+                <w:sz w:val="32"/>
+                <w:szCs w:val="32"/>
+              </w:rPr>
+            </w:pPr>
+            <w:r>
+              <w:rPr>
+                <w:rFonts w:cs="TH SarabunPSK"/>
+                <w:sz w:val="32"/>
+                <w:szCs w:val="32"/>
+              </w:rPr>
+              <w:t>21</w:t>
+            </w:r>
+          </w:p>
+        </w:tc>
+        <w:tc>
+          <w:tcPr>
+            <w:tcW w:w="964" w:type="dxa"/>
+          </w:tcPr>
+          <w:p>
+            <w:pPr>
+              <w:pStyle w:val="a3"/>
+              <w:jc w:val="center"/>
+              <w:rPr>
+                <w:rFonts w:cs="TH SarabunPSK"/>
+                <w:sz w:val="32"/>
+                <w:szCs w:val="32"/>
+              </w:rPr>
+            </w:pPr>
+            <w:r>
+              <w:rPr>
+                <w:rFonts w:cs="TH SarabunPSK"/>
+                <w:sz w:val="32"/>
+                <w:szCs w:val="32"/>
+              </w:rPr>
+              <w:t>0</w:t>
+            </w:r>
+          </w:p>
+        </w:tc>
+        <w:tc>
+          <w:tcPr>
+            <w:tcW w:w="1446" w:type="dxa"/>
+            <w:tcBorders>
+              <w:top w:val="nil"/>
+              <w:left w:val="nil"/>
+              <w:bottom w:val="single" w:sz="8" w:space="0" w:color="auto"/>
+              <w:right w:val="single" w:sz="8" w:space="0" w:color="auto"/>
+            </w:tcBorders>
+            <w:shd w:val="clear" w:color="auto" w:fill="auto"/>
+            <w:vAlign w:val="center"/>
+          </w:tcPr>
+          <w:p>
+            <w:pPr>
+              <w:pStyle w:val="a3"/>
+              <w:jc w:val="center"/>
+              <w:rPr>
+                <w:rFonts w:cs="TH SarabunPSK"/>
+                <w:sz w:val="32"/>
+                <w:szCs w:val="32"/>
+              </w:rPr>
+            </w:pPr>
+            <w:r>
+              <w:rPr>
+                <w:rFonts w:cs="TH SarabunPSK"/>
+                <w:sz w:val="32"/>
+                <w:szCs w:val="32"/>
+              </w:rPr>
+              <w:t>0.99%</w:t>
+            </w:r>
+          </w:p>
+        </w:tc>
+      </w:tr>
+      <w:tr>
+        <w:tc>
+          <w:tcPr>
+            <w:tcW w:w="2689" w:type="dxa"/>
+          </w:tcPr>
+          <w:p>
+            <w:pPr>
+              <w:pStyle w:val="a3"/>
+              <w:jc w:val="center"/>
+              <w:rPr>
+                <w:rFonts w:cs="TH SarabunPSK"/>
+                <w:sz w:val="32"/>
+                <w:szCs w:val="32"/>
+              </w:rPr>
+            </w:pPr>
+            <w:r>
+              <w:rPr>
+                <w:rFonts w:cs="TH SarabunPSK"/>
+                <w:sz w:val="32"/>
+                <w:szCs w:val="32"/>
+                <w:cs/>
+              </w:rPr>
+              <w:t>ขอบคุณ</w:t>
+            </w:r>
+          </w:p>
+        </w:tc>
+        <w:tc>
+          <w:tcPr>
+            <w:tcW w:w="992" w:type="dxa"/>
+          </w:tcPr>
+          <w:p>
+            <w:pPr>
+              <w:pStyle w:val="a3"/>
+              <w:jc w:val="center"/>
+              <w:rPr>
+                <w:rFonts w:cs="TH SarabunPSK"/>
+                <w:sz w:val="32"/>
+                <w:szCs w:val="32"/>
+              </w:rPr>
+            </w:pPr>
+            <w:r>
+              <w:rPr>
+                <w:rFonts w:cs="TH SarabunPSK"/>
+                <w:sz w:val="32"/>
+                <w:szCs w:val="32"/>
+              </w:rPr>
+              <w:t>212</w:t>
+            </w:r>
+          </w:p>
+        </w:tc>
+        <w:tc>
+          <w:tcPr>
+            <w:tcW w:w="1134" w:type="dxa"/>
+          </w:tcPr>
+          <w:p>
+            <w:pPr>
+              <w:pStyle w:val="a3"/>
+              <w:jc w:val="center"/>
+              <w:rPr>
+                <w:rFonts w:cs="TH SarabunPSK"/>
+                <w:sz w:val="32"/>
+                <w:szCs w:val="32"/>
+              </w:rPr>
+            </w:pPr>
+            <w:r>
+              <w:rPr>
+                <w:rFonts w:cs="TH SarabunPSK"/>
+                <w:sz w:val="32"/>
+                <w:szCs w:val="32"/>
+              </w:rPr>
+              <w:t>1</w:t>
+            </w:r>
+          </w:p>
+        </w:tc>
+        <w:tc>
+          <w:tcPr>
+            <w:tcW w:w="1134" w:type="dxa"/>
+          </w:tcPr>
+          <w:p>
+            <w:pPr>
+              <w:pStyle w:val="a3"/>
+              <w:jc w:val="center"/>
+              <w:rPr>
+                <w:rFonts w:cs="TH SarabunPSK"/>
+                <w:sz w:val="32"/>
+                <w:szCs w:val="32"/>
+              </w:rPr>
+            </w:pPr>
+            <w:r>
+              <w:rPr>
+                <w:rFonts w:cs="TH SarabunPSK"/>
+                <w:sz w:val="32"/>
+                <w:szCs w:val="32"/>
+              </w:rPr>
+              <w:t>25</w:t>
+            </w:r>
+          </w:p>
+        </w:tc>
+        <w:tc>
+          <w:tcPr>
+            <w:tcW w:w="964" w:type="dxa"/>
+          </w:tcPr>
+          <w:p>
+            <w:pPr>
+              <w:pStyle w:val="a3"/>
+              <w:jc w:val="center"/>
+              <w:rPr>
+                <w:rFonts w:cs="TH SarabunPSK"/>
+                <w:sz w:val="32"/>
+                <w:szCs w:val="32"/>
+              </w:rPr>
+            </w:pPr>
+            <w:r>
+              <w:rPr>
+                <w:rFonts w:cs="TH SarabunPSK"/>
+                <w:sz w:val="32"/>
+                <w:szCs w:val="32"/>
+              </w:rPr>
+              <w:t>2</w:t>
+            </w:r>
+          </w:p>
+        </w:tc>
+        <w:tc>
+          <w:tcPr>
+            <w:tcW w:w="1446" w:type="dxa"/>
+            <w:tcBorders>
+              <w:top w:val="nil"/>
+              <w:left w:val="nil"/>
+              <w:bottom w:val="single" w:sz="8" w:space="0" w:color="auto"/>
+              <w:right w:val="single" w:sz="8" w:space="0" w:color="auto"/>
+            </w:tcBorders>
+            <w:shd w:val="clear" w:color="auto" w:fill="auto"/>
+            <w:vAlign w:val="center"/>
+          </w:tcPr>
+          <w:p>
+            <w:pPr>
+              <w:pStyle w:val="a3"/>
+              <w:jc w:val="center"/>
+              <w:rPr>
+                <w:rFonts w:cs="TH SarabunPSK"/>
+                <w:sz w:val="32"/>
+                <w:szCs w:val="32"/>
+              </w:rPr>
+            </w:pPr>
+            <w:r>
+              <w:rPr>
+                <w:rFonts w:cs="TH SarabunPSK"/>
+                <w:sz w:val="32"/>
+                <w:szCs w:val="32"/>
+              </w:rPr>
+              <w:t>0.98%</w:t>
+            </w:r>
+          </w:p>
+        </w:tc>
+      </w:tr>
+      <w:tr>
+        <w:tc>
+          <w:tcPr>
+            <w:tcW w:w="2689" w:type="dxa"/>
+          </w:tcPr>
+          <w:p>
+            <w:pPr>
+              <w:pStyle w:val="a3"/>
+              <w:jc w:val="center"/>
+              <w:rPr>
+                <w:rFonts w:cs="TH SarabunPSK"/>
+                <w:sz w:val="32"/>
+                <w:szCs w:val="32"/>
+              </w:rPr>
+            </w:pPr>
+            <w:r>
+              <w:rPr>
+                <w:rFonts w:cs="TH SarabunPSK"/>
+                <w:sz w:val="32"/>
+                <w:szCs w:val="32"/>
+                <w:cs/>
+              </w:rPr>
+              <w:t>คุณ</w:t>
+            </w:r>
+          </w:p>
+        </w:tc>
+        <w:tc>
+          <w:tcPr>
+            <w:tcW w:w="992" w:type="dxa"/>
+          </w:tcPr>
+          <w:p>
+            <w:pPr>
+              <w:pStyle w:val="a3"/>
+              <w:jc w:val="center"/>
+              <w:rPr>
+                <w:rFonts w:cs="TH SarabunPSK"/>
+                <w:sz w:val="32"/>
+                <w:szCs w:val="32"/>
+              </w:rPr>
+            </w:pPr>
+            <w:r>
+              <w:rPr>
+                <w:rFonts w:cs="TH SarabunPSK"/>
+                <w:sz w:val="32"/>
+                <w:szCs w:val="32"/>
+              </w:rPr>
+              <w:t>208</w:t>
+            </w:r>
+          </w:p>
+        </w:tc>
+        <w:tc>
+          <w:tcPr>
+            <w:tcW w:w="1134" w:type="dxa"/>
+          </w:tcPr>
+          <w:p>
+            <w:pPr>
+              <w:pStyle w:val="a3"/>
+              <w:jc w:val="center"/>
+              <w:rPr>
+                <w:rFonts w:cs="TH SarabunPSK"/>
+                <w:sz w:val="32"/>
+                <w:szCs w:val="32"/>
+              </w:rPr>
+            </w:pPr>
+            <w:r>
+              <w:rPr>
+                <w:rFonts w:cs="TH SarabunPSK"/>
+                <w:sz w:val="32"/>
+                <w:szCs w:val="32"/>
+              </w:rPr>
+              <w:t>4</w:t>
+            </w:r>
+          </w:p>
+        </w:tc>
+        <w:tc>
+          <w:tcPr>
+            <w:tcW w:w="1134" w:type="dxa"/>
+          </w:tcPr>
+          <w:p>
+            <w:pPr>
+              <w:pStyle w:val="a3"/>
+              <w:jc w:val="center"/>
+              <w:rPr>
+                <w:rFonts w:cs="TH SarabunPSK"/>
+                <w:sz w:val="32"/>
+                <w:szCs w:val="32"/>
+              </w:rPr>
+            </w:pPr>
+            <w:r>
+              <w:rPr>
+                <w:rFonts w:cs="TH SarabunPSK"/>
+                <w:sz w:val="32"/>
+                <w:szCs w:val="32"/>
+              </w:rPr>
+              <w:t>22</w:t>
+            </w:r>
+          </w:p>
+        </w:tc>
+        <w:tc>
+          <w:tcPr>
+            <w:tcW w:w="964" w:type="dxa"/>
+          </w:tcPr>
+          <w:p>
+            <w:pPr>
+              <w:pStyle w:val="a3"/>
+              <w:jc w:val="center"/>
+              <w:rPr>
+                <w:rFonts w:cs="TH SarabunPSK"/>
+                <w:sz w:val="32"/>
+                <w:szCs w:val="32"/>
+              </w:rPr>
+            </w:pPr>
+            <w:r>
+              <w:rPr>
+                <w:rFonts w:cs="TH SarabunPSK"/>
+                <w:sz w:val="32"/>
+                <w:szCs w:val="32"/>
+              </w:rPr>
+              <w:t>6</w:t>
+            </w:r>
+          </w:p>
+        </w:tc>
+        <w:tc>
+          <w:tcPr>
+            <w:tcW w:w="1446" w:type="dxa"/>
+            <w:tcBorders>
+              <w:top w:val="nil"/>
+              <w:left w:val="nil"/>
+              <w:bottom w:val="single" w:sz="8" w:space="0" w:color="auto"/>
+              <w:right w:val="single" w:sz="8" w:space="0" w:color="auto"/>
+            </w:tcBorders>
+            <w:shd w:val="clear" w:color="auto" w:fill="auto"/>
+            <w:vAlign w:val="center"/>
+          </w:tcPr>
+          <w:p>
+            <w:pPr>
+              <w:pStyle w:val="a3"/>
+              <w:jc w:val="center"/>
+              <w:rPr>
+                <w:rFonts w:cs="TH SarabunPSK"/>
+                <w:sz w:val="32"/>
+                <w:szCs w:val="32"/>
+              </w:rPr>
+            </w:pPr>
+            <w:r>
+              <w:rPr>
+                <w:rFonts w:cs="TH SarabunPSK"/>
+                <w:sz w:val="32"/>
+                <w:szCs w:val="32"/>
+              </w:rPr>
+              <w:t>0.95%</w:t>
+            </w:r>
+          </w:p>
+        </w:tc>
+      </w:tr>
+      <w:tr>
+        <w:tc>
+          <w:tcPr>
+            <w:tcW w:w="2689" w:type="dxa"/>
+          </w:tcPr>
+          <w:p>
+            <w:pPr>
+              <w:pStyle w:val="a3"/>
+              <w:jc w:val="center"/>
+              <w:rPr>
+                <w:rFonts w:cs="TH SarabunPSK"/>
+                <w:b/>
+                <w:bCs/>
+                <w:sz w:val="32"/>
+                <w:szCs w:val="32"/>
+                <w:cs/>
+              </w:rPr>
+            </w:pPr>
+            <w:r>
+              <w:rPr>
+                <w:rFonts w:cs="TH SarabunPSK"/>
+                <w:b/>
+                <w:bCs/>
+                <w:sz w:val="32"/>
+                <w:szCs w:val="32"/>
+                <w:cs/>
+              </w:rPr>
+              <w:t>รวม</w:t>
+            </w:r>
+          </w:p>
+        </w:tc>
+        <w:tc>
+          <w:tcPr>
+            <w:tcW w:w="992" w:type="dxa"/>
+          </w:tcPr>
+          <w:p>
+            <w:pPr>
+              <w:pStyle w:val="a3"/>
+              <w:jc w:val="center"/>
+              <w:rPr>
+                <w:rFonts w:cs="TH SarabunPSK"/>
+                <w:b/>
+                <w:bCs/>
+                <w:sz w:val="32"/>
+                <w:szCs w:val="32"/>
+              </w:rPr>
+            </w:pPr>
+            <w:r>
+              <w:rPr>
+                <w:rFonts w:cs="TH SarabunPSK"/>
+                <w:b/>
+                <w:bCs/>
+                <w:sz w:val="32"/>
+                <w:szCs w:val="32"/>
+              </w:rPr>
+              <w:t>2135</w:t>
+            </w:r>
+          </w:p>
+        </w:tc>
+        <w:tc>
+          <w:tcPr>
+            <w:tcW w:w="1134" w:type="dxa"/>
+          </w:tcPr>
+          <w:p>
+            <w:pPr>
+              <w:pStyle w:val="a3"/>
+              <w:jc w:val="center"/>
+              <w:rPr>
+                <w:rFonts w:cs="TH SarabunPSK"/>
+                <w:b/>
+                <w:bCs/>
+                <w:sz w:val="32"/>
+                <w:szCs w:val="32"/>
+              </w:rPr>
+            </w:pPr>
+            <w:r>
+              <w:rPr>
+                <w:rFonts w:cs="TH SarabunPSK"/>
+                <w:b/>
+                <w:bCs/>
+                <w:sz w:val="32"/>
+                <w:szCs w:val="32"/>
+              </w:rPr>
+              <w:t>25</w:t>
+            </w:r>
+          </w:p>
+        </w:tc>
+        <w:tc>
+          <w:tcPr>
+            <w:tcW w:w="1134" w:type="dxa"/>
+          </w:tcPr>
+          <w:p>
+            <w:pPr>
+              <w:pStyle w:val="a3"/>
+              <w:jc w:val="center"/>
+              <w:rPr>
+                <w:rFonts w:cs="TH SarabunPSK"/>
+                <w:b/>
+                <w:bCs/>
+                <w:sz w:val="32"/>
+                <w:szCs w:val="32"/>
+              </w:rPr>
+            </w:pPr>
+            <w:r>
+              <w:rPr>
+                <w:rFonts w:cs="TH SarabunPSK"/>
+                <w:b/>
+                <w:bCs/>
+                <w:sz w:val="32"/>
+                <w:szCs w:val="32"/>
+              </w:rPr>
+              <w:t>215</w:t>
+            </w:r>
+          </w:p>
+        </w:tc>
+        <w:tc>
+          <w:tcPr>
+            <w:tcW w:w="964" w:type="dxa"/>
+          </w:tcPr>
+          <w:p>
+            <w:pPr>
+              <w:pStyle w:val="a3"/>
+              <w:jc w:val="center"/>
+              <w:rPr>
+                <w:rFonts w:cs="TH SarabunPSK"/>
+                <w:b/>
+                <w:bCs/>
+                <w:sz w:val="32"/>
+                <w:szCs w:val="32"/>
+              </w:rPr>
+            </w:pPr>
+            <w:r>
+              <w:rPr>
+                <w:rFonts w:cs="TH SarabunPSK"/>
+                <w:b/>
+                <w:bCs/>
+                <w:sz w:val="32"/>
+                <w:szCs w:val="32"/>
+              </w:rPr>
+              <w:t>25</w:t>
+            </w:r>
+          </w:p>
+        </w:tc>
+        <w:tc>
+          <w:tcPr>
+            <w:tcW w:w="1446" w:type="dxa"/>
+            <w:tcBorders>
+              <w:top w:val="single" w:sz="4" w:space="0" w:color="auto"/>
+              <w:left w:val="nil"/>
+              <w:bottom w:val="single" w:sz="8" w:space="0" w:color="auto"/>
+              <w:right w:val="single" w:sz="8" w:space="0" w:color="auto"/>
+            </w:tcBorders>
+            <w:shd w:val="clear" w:color="auto" w:fill="auto"/>
+            <w:vAlign w:val="center"/>
+          </w:tcPr>
+          <w:p>
+            <w:pPr>
+              <w:pStyle w:val="a3"/>
+              <w:jc w:val="center"/>
+              <w:rPr>
+                <w:rFonts w:cs="TH SarabunPSK"/>
+                <w:b/>
+                <w:bCs/>
+                <w:color w:val="000000"/>
+                <w:sz w:val="32"/>
+                <w:szCs w:val="32"/>
+              </w:rPr>
+            </w:pPr>
+            <w:r>
+              <w:rPr>
+                <w:rFonts w:cs="TH SarabunPSK"/>
+                <w:b/>
+                <w:bCs/>
+                <w:color w:val="000000"/>
+                <w:sz w:val="32"/>
+                <w:szCs w:val="32"/>
+              </w:rPr>
+              <w:t>0.97%</w:t>
+            </w:r>
+          </w:p>
+        </w:tc>
+      </w:tr>
+    </w:tbl>
+    <w:p>
+      <w:pPr>
+        <w:rPr>
+          <w:rFonts w:hint="cs"/>
+          <w:cs/>
+        </w:rPr>
+      </w:pPr>
     </w:p>
     <w:sectPr>
       <w:pgSz w:w="11906" w:h="16838"/>

</xml_diff>